<commit_message>
Update tutorials to docx format
Update the tutorial files to docx format. This seems to give a better conversion
to PDF. Fixes #3.

Add page numbers where missing, and make sure all are on the correct side
and that they match from document to document.

Add note to readme about generating the tutorial PDFs.
</commit_message>
<xml_diff>
--- a/SoarTutorial/Soar Tutorial Part 7 - SMem.docx
+++ b/SoarTutorial/Soar Tutorial Part 7 - SMem.docx
@@ -1,6 +1,6 @@
 
 <file path=word/document.xml><?xml version="1.0" encoding="utf-8"?>
-<w:document xmlns:wpc="http://schemas.microsoft.com/office/word/2010/wordprocessingCanvas" xmlns:mo="http://schemas.microsoft.com/office/mac/office/2008/main" xmlns:mc="http://schemas.openxmlformats.org/markup-compatibility/2006" xmlns:mv="urn:schemas-microsoft-com:mac:vml" xmlns:o="urn:schemas-microsoft-com:office:office" xmlns:r="http://schemas.openxmlformats.org/officeDocument/2006/relationships" xmlns:m="http://schemas.openxmlformats.org/officeDocument/2006/math" xmlns:v="urn:schemas-microsoft-com:vml" xmlns:wp14="http://schemas.microsoft.com/office/word/2010/wordprocessingDrawing" xmlns:wp="http://schemas.openxmlformats.org/drawingml/2006/wordprocessingDrawing" xmlns:w10="urn:schemas-microsoft-com:office:word" xmlns:w="http://schemas.openxmlformats.org/wordprocessingml/2006/main" xmlns:w14="http://schemas.microsoft.com/office/word/2010/wordml" xmlns:w15="http://schemas.microsoft.com/office/word/2012/wordml" xmlns:wpg="http://schemas.microsoft.com/office/word/2010/wordprocessingGroup" xmlns:wpi="http://schemas.microsoft.com/office/word/2010/wordprocessingInk" xmlns:wne="http://schemas.microsoft.com/office/word/2006/wordml" xmlns:wps="http://schemas.microsoft.com/office/word/2010/wordprocessingShape" mc:Ignorable="w14 w15 wp14">
+<w:document xmlns:wpc="http://schemas.microsoft.com/office/word/2010/wordprocessingCanvas" xmlns:cx="http://schemas.microsoft.com/office/drawing/2014/chartex" xmlns:cx1="http://schemas.microsoft.com/office/drawing/2015/9/8/chartex" xmlns:cx2="http://schemas.microsoft.com/office/drawing/2015/10/21/chartex" xmlns:cx3="http://schemas.microsoft.com/office/drawing/2016/5/9/chartex" xmlns:cx4="http://schemas.microsoft.com/office/drawing/2016/5/10/chartex" xmlns:cx5="http://schemas.microsoft.com/office/drawing/2016/5/11/chartex" xmlns:cx6="http://schemas.microsoft.com/office/drawing/2016/5/12/chartex" xmlns:cx7="http://schemas.microsoft.com/office/drawing/2016/5/13/chartex" xmlns:cx8="http://schemas.microsoft.com/office/drawing/2016/5/14/chartex" xmlns:mc="http://schemas.openxmlformats.org/markup-compatibility/2006" xmlns:aink="http://schemas.microsoft.com/office/drawing/2016/ink" xmlns:am3d="http://schemas.microsoft.com/office/drawing/2017/model3d" xmlns:o="urn:schemas-microsoft-com:office:office" xmlns:oel="http://schemas.microsoft.com/office/2019/extlst" xmlns:r="http://schemas.openxmlformats.org/officeDocument/2006/relationships" xmlns:m="http://schemas.openxmlformats.org/officeDocument/2006/math" xmlns:v="urn:schemas-microsoft-com:vml" xmlns:wp14="http://schemas.microsoft.com/office/word/2010/wordprocessingDrawing" xmlns:wp="http://schemas.openxmlformats.org/drawingml/2006/wordprocessingDrawing" xmlns:w10="urn:schemas-microsoft-com:office:word" xmlns:w="http://schemas.openxmlformats.org/wordprocessingml/2006/main" xmlns:w14="http://schemas.microsoft.com/office/word/2010/wordml" xmlns:w15="http://schemas.microsoft.com/office/word/2012/wordml" xmlns:w16cex="http://schemas.microsoft.com/office/word/2018/wordml/cex" xmlns:w16cid="http://schemas.microsoft.com/office/word/2016/wordml/cid" xmlns:w16="http://schemas.microsoft.com/office/word/2018/wordml" xmlns:w16sdtdh="http://schemas.microsoft.com/office/word/2020/wordml/sdtdatahash" xmlns:w16se="http://schemas.microsoft.com/office/word/2015/wordml/symex" xmlns:wpg="http://schemas.microsoft.com/office/word/2010/wordprocessingGroup" xmlns:wpi="http://schemas.microsoft.com/office/word/2010/wordprocessingInk" xmlns:wne="http://schemas.microsoft.com/office/word/2006/wordml" xmlns:wps="http://schemas.microsoft.com/office/word/2010/wordprocessingShape" mc:Ignorable="w14 w15 w16se w16cid w16 w16cex w16sdtdh wp14">
   <w:body>
     <w:p>
       <w:pPr>
@@ -372,7 +372,7 @@
       <w:r>
         <w:t xml:space="preserve"> (see </w:t>
       </w:r>
-      <w:hyperlink r:id="rId4" w:history="1">
+      <w:hyperlink r:id="rId6" w:history="1">
         <w:r>
           <w:rPr>
             <w:rStyle w:val="Hyperlink"/>
@@ -423,7 +423,7 @@
                     </pic:cNvPicPr>
                   </pic:nvPicPr>
                   <pic:blipFill>
-                    <a:blip r:embed="rId5">
+                    <a:blip r:embed="rId7">
                       <a:extLst>
                         <a:ext uri="{28A0092B-C50C-407E-A947-70E740481C1C}">
                           <a14:useLocalDpi xmlns:a14="http://schemas.microsoft.com/office/drawing/2010/main" val="0"/>
@@ -973,6 +973,7 @@
         <w:pStyle w:val="code"/>
       </w:pPr>
       <w:r>
+        <w:lastRenderedPageBreak/>
         <w:t xml:space="preserve">    (&lt;c&gt; ^name charley)}</w:t>
       </w:r>
     </w:p>
@@ -1420,6 +1421,7 @@
         <w:pStyle w:val="code"/>
       </w:pPr>
       <w:r>
+        <w:lastRenderedPageBreak/>
         <w:t>=&gt;WM: (17: S1 ^name friends)</w:t>
       </w:r>
     </w:p>
@@ -1430,7 +1432,6 @@
     </w:p>
     <w:p>
       <w:r>
-        <w:lastRenderedPageBreak/>
         <w:t xml:space="preserve">Notice that the </w:t>
       </w:r>
       <w:r>
@@ -1822,7 +1823,11 @@
         <w:t xml:space="preserve"> The syntax of the command is (&lt;cmd&gt; ^retrieve &lt;lti&gt;) where &lt;lti&gt; is a </w:t>
       </w:r>
       <w:r>
-        <w:t>short-term identifier that is linked to a long-term identifier.  In other words, it is a short-term identifier that was previously used in a store command or recalled via a retrieve or query command</w:t>
+        <w:t>short-term identifier that is linked to a long-</w:t>
+      </w:r>
+      <w:r>
+        <w:lastRenderedPageBreak/>
+        <w:t>term identifier.  In other words, it is a short-term identifier that was previously used in a store command or recalled via a retrieve or query command</w:t>
       </w:r>
       <w:r>
         <w:t>.</w:t>
@@ -2291,6 +2296,7 @@
         <w:pStyle w:val="code"/>
       </w:pPr>
       <w:r>
+        <w:lastRenderedPageBreak/>
         <w:t>(R3 ^retrieved L2 (@2) ^success B1 (@2))</w:t>
       </w:r>
     </w:p>
@@ -2315,18 +2321,510 @@
         <w:pStyle w:val="code"/>
       </w:pPr>
       <w:r>
+        <w:t xml:space="preserve">(L4 ^name charley) </w:t>
+      </w:r>
+    </w:p>
+    <w:p>
+      <w:pPr>
+        <w:pStyle w:val="code"/>
+      </w:pPr>
+    </w:p>
+    <w:p>
+      <w:r>
+        <w:t>We see that semantic memory has retrieved and added to working memory the name of the friend, as well as indicated status for this command (</w:t>
+      </w:r>
+      <w:r>
+        <w:rPr>
+          <w:i/>
+        </w:rPr>
+        <w:t>success</w:t>
+      </w:r>
+      <w:r>
+        <w:t>).</w:t>
+      </w:r>
+      <w:r>
+        <w:t xml:space="preserve"> Your run may have retrieved @</w:t>
+      </w:r>
+      <w:r>
+        <w:t>3</w:t>
+      </w:r>
+      <w:r>
+        <w:t xml:space="preserve"> instead, as a result </w:t>
+      </w:r>
+      <w:r>
+        <w:t>of the random selection process:</w:t>
+      </w:r>
+    </w:p>
+    <w:p>
+      <w:pPr>
+        <w:pStyle w:val="code"/>
+        <w:ind w:left="0"/>
+      </w:pPr>
+    </w:p>
+    <w:p>
+      <w:r>
+        <w:t xml:space="preserve">Note that had the </w:t>
+      </w:r>
+      <w:r>
+        <w:rPr>
+          <w:i/>
+        </w:rPr>
+        <w:t>retrieve</w:t>
+      </w:r>
+      <w:r>
+        <w:t xml:space="preserve"> command been issued with an identifier that was not </w:t>
+      </w:r>
+      <w:r>
+        <w:t xml:space="preserve">linked to a </w:t>
+      </w:r>
+      <w:r>
+        <w:t>long-term</w:t>
+      </w:r>
+      <w:r>
+        <w:t xml:space="preserve"> identifier</w:t>
+      </w:r>
+      <w:r>
+        <w:t xml:space="preserve">, the status would have been </w:t>
+      </w:r>
+      <w:r>
+        <w:rPr>
+          <w:i/>
+        </w:rPr>
+        <w:t>failure</w:t>
+      </w:r>
+      <w:r>
+        <w:t xml:space="preserve"> and there would be no </w:t>
+      </w:r>
+      <w:r>
+        <w:rPr>
+          <w:i/>
+        </w:rPr>
+        <w:t>retrieved</w:t>
+      </w:r>
+      <w:r>
+        <w:t xml:space="preserve"> structure.</w:t>
+      </w:r>
+      <w:r>
+        <w:t xml:space="preserve"> Note also that retrieved knowledge is limited to the augmentations of </w:t>
+      </w:r>
+      <w:r>
+        <w:t>the long-term identifier:</w:t>
+      </w:r>
+      <w:r>
+        <w:t xml:space="preserve"> like the </w:t>
+      </w:r>
+      <w:r>
+        <w:rPr>
+          <w:i/>
+        </w:rPr>
+        <w:t>store</w:t>
+      </w:r>
+      <w:r>
+        <w:t xml:space="preserve"> command, the </w:t>
+      </w:r>
+      <w:r>
+        <w:rPr>
+          <w:i/>
+        </w:rPr>
+        <w:t>retrieve</w:t>
+      </w:r>
+      <w:r>
+        <w:t xml:space="preserve"> command is not recursive.</w:t>
+      </w:r>
+    </w:p>
+    <w:p>
+      <w:pPr>
+        <w:pStyle w:val="Heading2"/>
+      </w:pPr>
+      <w:r>
+        <w:t>5. Cue-Based Retrieval</w:t>
+      </w:r>
+    </w:p>
+    <w:p>
+      <w:r>
+        <w:t xml:space="preserve">The </w:t>
+      </w:r>
+      <w:r>
+        <w:t>second</w:t>
+      </w:r>
+      <w:r>
+        <w:t xml:space="preserve"> way an agent can retrieve knowledge from </w:t>
+      </w:r>
+      <w:r>
+        <w:t xml:space="preserve">semantic memory is called a </w:t>
+      </w:r>
+      <w:r>
+        <w:t>cue-based retrieval: the agent requests from semantic memory all of the augmentations of a</w:t>
+      </w:r>
+      <w:r>
+        <w:t>n un</w:t>
+      </w:r>
+      <w:r>
+        <w:t>known long-term identifier</w:t>
+      </w:r>
+      <w:r>
+        <w:t>, which is described by a subset of its augmentations</w:t>
+      </w:r>
+      <w:r>
+        <w:t>. The syntax of the command is (&lt;cmd&gt; ^</w:t>
+      </w:r>
+      <w:r>
+        <w:t>query</w:t>
+      </w:r>
+      <w:r>
+        <w:t xml:space="preserve"> &lt;</w:t>
+      </w:r>
+      <w:r>
+        <w:t>cue&gt;)</w:t>
+      </w:r>
+      <w:r>
+        <w:t>, where the desired augmentations all have &lt;cue&gt; as their identifier.</w:t>
+      </w:r>
+    </w:p>
+    <w:p/>
+    <w:p>
+      <w:r>
+        <w:t>The augmentations of the cue form hard constraints, based upon the value of each WME. If the value of the WME is a constant (string, integer, or float) or long-term identifier, then any retrieval is required to have exactly the attribute/value pair specified. If the value of the WME is a short-term identifier, then any retrieval is required to have an augmentation that has the same attribute, but the value is unconstrained.</w:t>
+      </w:r>
+    </w:p>
+    <w:p/>
+    <w:p>
+      <w:r>
+        <w:t xml:space="preserve">As an example, add the following two rules to our agent from </w:t>
+      </w:r>
+      <w:r>
+        <w:t>P</w:t>
+      </w:r>
+      <w:r>
+        <w:t xml:space="preserve">art 4 of this tutorial (these rules are already part of the </w:t>
+      </w:r>
+      <w:r>
+        <w:rPr>
+          <w:i/>
+        </w:rPr>
+        <w:t>smem-tutorial.soar</w:t>
+      </w:r>
+      <w:r>
+        <w:t xml:space="preserve"> file in the </w:t>
+      </w:r>
+      <w:r>
+        <w:rPr>
+          <w:i/>
+        </w:rPr>
+        <w:t>Agents</w:t>
+      </w:r>
+      <w:r>
+        <w:t xml:space="preserve"> directory):</w:t>
+      </w:r>
+    </w:p>
+    <w:p/>
+    <w:p>
+      <w:pPr>
+        <w:pStyle w:val="code"/>
+      </w:pPr>
+      <w:r>
+        <w:t>sp {propose*cb-retrieval</w:t>
+      </w:r>
+    </w:p>
+    <w:p>
+      <w:pPr>
+        <w:pStyle w:val="code"/>
+      </w:pPr>
+      <w:r>
+        <w:t xml:space="preserve">   (state &lt;s&gt; ^name friends</w:t>
+      </w:r>
+    </w:p>
+    <w:p>
+      <w:pPr>
+        <w:pStyle w:val="code"/>
+      </w:pPr>
+      <w:r>
+        <w:t xml:space="preserve">              ^smem.command &lt;cmd&gt;)</w:t>
+      </w:r>
+    </w:p>
+    <w:p>
+      <w:pPr>
+        <w:pStyle w:val="code"/>
+      </w:pPr>
+      <w:r>
+        <w:t xml:space="preserve">   (&lt;cmd&gt; ^retrieve)</w:t>
+      </w:r>
+    </w:p>
+    <w:p>
+      <w:pPr>
+        <w:pStyle w:val="code"/>
+      </w:pPr>
+      <w:r>
+        <w:t>--&gt;</w:t>
+      </w:r>
+    </w:p>
+    <w:p>
+      <w:pPr>
+        <w:pStyle w:val="code"/>
+      </w:pPr>
+      <w:r>
+        <w:t xml:space="preserve">   (&lt;s&gt; ^operator &lt;op&gt; + =)</w:t>
+      </w:r>
+    </w:p>
+    <w:p>
+      <w:pPr>
+        <w:pStyle w:val="code"/>
+      </w:pPr>
+      <w:r>
+        <w:t xml:space="preserve">   (&lt;op&gt; ^name cb-retrieval)}</w:t>
+      </w:r>
+    </w:p>
+    <w:p>
+      <w:pPr>
+        <w:pStyle w:val="code"/>
+      </w:pPr>
+    </w:p>
+    <w:p>
+      <w:pPr>
+        <w:pStyle w:val="code"/>
+      </w:pPr>
+      <w:r>
+        <w:t>sp {apply*cb-retrieval</w:t>
+      </w:r>
+    </w:p>
+    <w:p>
+      <w:pPr>
+        <w:pStyle w:val="code"/>
+      </w:pPr>
+      <w:r>
+        <w:t xml:space="preserve">   (state &lt;s&gt; ^operator &lt;op&gt;</w:t>
+      </w:r>
+    </w:p>
+    <w:p>
+      <w:pPr>
+        <w:pStyle w:val="code"/>
+      </w:pPr>
+      <w:r>
+        <w:t xml:space="preserve">              ^smem.command &lt;cmd&gt;)</w:t>
+      </w:r>
+    </w:p>
+    <w:p>
+      <w:pPr>
+        <w:pStyle w:val="code"/>
+      </w:pPr>
+      <w:r>
+        <w:t xml:space="preserve">   (&lt;op&gt; ^name cb-retrieval)</w:t>
+      </w:r>
+    </w:p>
+    <w:p>
+      <w:pPr>
+        <w:pStyle w:val="code"/>
+      </w:pPr>
+      <w:r>
+        <w:t xml:space="preserve">   (&lt;cmd&gt; ^retrieve &lt;lti&gt;)</w:t>
+      </w:r>
+    </w:p>
+    <w:p>
+      <w:pPr>
+        <w:pStyle w:val="code"/>
+      </w:pPr>
+      <w:r>
+        <w:t>--&gt;</w:t>
+      </w:r>
+    </w:p>
+    <w:p>
+      <w:pPr>
+        <w:pStyle w:val="code"/>
+      </w:pPr>
+      <w:r>
+        <w:t xml:space="preserve">   (&lt;cmd&gt; ^retrieve &lt;lti&gt; -</w:t>
+      </w:r>
+    </w:p>
+    <w:p>
+      <w:pPr>
+        <w:pStyle w:val="code"/>
+      </w:pPr>
+      <w:r>
+        <w:t xml:space="preserve">          ^query &lt;cue&gt;)</w:t>
+      </w:r>
+    </w:p>
+    <w:p>
+      <w:pPr>
+        <w:pStyle w:val="code"/>
+      </w:pPr>
+      <w:r>
+        <w:t xml:space="preserve">   (&lt;cue&gt; ^name &lt;any-name&gt;</w:t>
+      </w:r>
+    </w:p>
+    <w:p>
+      <w:pPr>
+        <w:pStyle w:val="code"/>
+      </w:pPr>
+      <w:r>
+        <w:t xml:space="preserve">          ^friend &lt;lti&gt;)}</w:t>
+      </w:r>
+    </w:p>
+    <w:p>
+      <w:pPr>
+        <w:pStyle w:val="code"/>
+      </w:pPr>
+    </w:p>
+    <w:p>
+      <w:r>
         <w:lastRenderedPageBreak/>
-        <w:t xml:space="preserve">(L4 ^name charley) </w:t>
-      </w:r>
-    </w:p>
-    <w:p>
-      <w:pPr>
-        <w:pStyle w:val="code"/>
-      </w:pPr>
-    </w:p>
-    <w:p>
-      <w:r>
-        <w:t>We see that semantic memory has retrieved and added to working memory the name of the friend, as well as indicated status for this command (</w:t>
+        <w:t xml:space="preserve">These rules </w:t>
+      </w:r>
+      <w:r>
+        <w:t xml:space="preserve">retrieve </w:t>
+      </w:r>
+      <w:r>
+        <w:t>an identifier that meets two constraints: (1) it has an augmentation where the attribute is “name”, but the value can be any symbol, and (2) it has an augmentation where the attribute is “friend” and the value is the long-term identifier retrieved as a result of applying the operator</w:t>
+      </w:r>
+      <w:r>
+        <w:t xml:space="preserve"> in Part 3</w:t>
+      </w:r>
+      <w:r>
+        <w:t>.</w:t>
+      </w:r>
+    </w:p>
+    <w:p/>
+    <w:p>
+      <w:r>
+        <w:t>As a reminder</w:t>
+      </w:r>
+      <w:r>
+        <w:t xml:space="preserve">, all retrievals are processed during the agent’s output phase and only one retrieval </w:t>
+      </w:r>
+      <w:r>
+        <w:t xml:space="preserve">command </w:t>
+      </w:r>
+      <w:r>
+        <w:t xml:space="preserve">can be </w:t>
+      </w:r>
+      <w:r>
+        <w:t>issued</w:t>
+      </w:r>
+      <w:r>
+        <w:t xml:space="preserve"> per state per decision.</w:t>
+      </w:r>
+    </w:p>
+    <w:p/>
+    <w:p>
+      <w:r>
+        <w:t xml:space="preserve">So now click the “Step” button and then click the “Run 1 -p" to see the application rule create a </w:t>
+      </w:r>
+      <w:r>
+        <w:rPr>
+          <w:i/>
+        </w:rPr>
+        <w:t>query</w:t>
+      </w:r>
+      <w:r>
+        <w:t xml:space="preserve"> command, as well as remove the previous </w:t>
+      </w:r>
+      <w:r>
+        <w:rPr>
+          <w:i/>
+        </w:rPr>
+        <w:t>retrieve</w:t>
+      </w:r>
+      <w:r>
+        <w:t xml:space="preserve"> command from working memory. Then click the “Run 1 -p" button again to proceed through the output phase. Finally print the contents of the </w:t>
+      </w:r>
+      <w:r>
+        <w:rPr>
+          <w:i/>
+        </w:rPr>
+        <w:t>smem</w:t>
+      </w:r>
+      <w:r>
+        <w:t xml:space="preserve"> link (</w:t>
+      </w:r>
+      <w:r>
+        <w:rPr>
+          <w:i/>
+        </w:rPr>
+        <w:t xml:space="preserve">print --depth 10 </w:t>
+      </w:r>
+      <w:r>
+        <w:rPr>
+          <w:i/>
+        </w:rPr>
+        <w:t>L1</w:t>
+      </w:r>
+      <w:r>
+        <w:t>):</w:t>
+      </w:r>
+    </w:p>
+    <w:p/>
+    <w:p>
+      <w:pPr>
+        <w:pStyle w:val="code"/>
+      </w:pPr>
+      <w:r>
+        <w:t>(L1 ^command C2 ^result R3)</w:t>
+      </w:r>
+    </w:p>
+    <w:p>
+      <w:pPr>
+        <w:pStyle w:val="code"/>
+      </w:pPr>
+      <w:r>
+        <w:t xml:space="preserve">  (C2 ^depth 3 ^query C4)</w:t>
+      </w:r>
+    </w:p>
+    <w:p>
+      <w:pPr>
+        <w:pStyle w:val="code"/>
+      </w:pPr>
+      <w:r>
+        <w:t xml:space="preserve">    (C4 ^friend B1 (@2) ^name A2)</w:t>
+      </w:r>
+    </w:p>
+    <w:p>
+      <w:pPr>
+        <w:pStyle w:val="code"/>
+      </w:pPr>
+      <w:r>
+        <w:t xml:space="preserve">  (R3 ^retrieved L5 (@1) ^success C4)</w:t>
+      </w:r>
+    </w:p>
+    <w:p>
+      <w:pPr>
+        <w:pStyle w:val="code"/>
+      </w:pPr>
+      <w:r>
+        <w:t xml:space="preserve">    (L7 ^name charley)</w:t>
+      </w:r>
+    </w:p>
+    <w:p>
+      <w:pPr>
+        <w:pStyle w:val="code"/>
+      </w:pPr>
+      <w:r>
+        <w:t xml:space="preserve">    (L6 ^friend L5 (@1) ^name bob)</w:t>
+      </w:r>
+    </w:p>
+    <w:p>
+      <w:pPr>
+        <w:pStyle w:val="code"/>
+      </w:pPr>
+      <w:r>
+        <w:t xml:space="preserve">    (L5 ^friend L6 (@2) ^friend L7 (@3) ^name anna) </w:t>
+      </w:r>
+    </w:p>
+    <w:p>
+      <w:pPr>
+        <w:pStyle w:val="code"/>
+      </w:pPr>
+    </w:p>
+    <w:p>
+      <w:r>
+        <w:t xml:space="preserve">We see that semantic memory has retrieved and added to </w:t>
+      </w:r>
+      <w:r>
+        <w:t>working memory the identifier @</w:t>
+      </w:r>
+      <w:r>
+        <w:t>1</w:t>
+      </w:r>
+      <w:r>
+        <w:t xml:space="preserve"> and all of its augmentations, as well as indicated status for this command (</w:t>
       </w:r>
       <w:r>
         <w:rPr>
@@ -2335,30 +2833,73 @@
         <w:t>success</w:t>
       </w:r>
       <w:r>
-        <w:t>).</w:t>
-      </w:r>
-      <w:r>
-        <w:t xml:space="preserve"> Your run may have retrieved @</w:t>
+        <w:t xml:space="preserve">). </w:t>
+      </w:r>
+      <w:r>
+        <w:t>If in P</w:t>
+      </w:r>
+      <w:r>
+        <w:t xml:space="preserve">art </w:t>
+      </w:r>
+      <w:r>
+        <w:t>4</w:t>
+      </w:r>
+      <w:r>
+        <w:t xml:space="preserve"> of this tutorial your agent retrieved @</w:t>
       </w:r>
       <w:r>
         <w:t>3</w:t>
       </w:r>
       <w:r>
-        <w:t xml:space="preserve"> instead, as a result </w:t>
-      </w:r>
-      <w:r>
-        <w:t>of the random selection process:</w:t>
-      </w:r>
-    </w:p>
-    <w:p>
-      <w:pPr>
-        <w:pStyle w:val="code"/>
-        <w:ind w:left="0"/>
-      </w:pPr>
-    </w:p>
-    <w:p>
-      <w:r>
-        <w:t xml:space="preserve">Note that had the </w:t>
+        <w:t xml:space="preserve">, </w:t>
+      </w:r>
+      <w:r>
+        <w:t>you may have slightly different output.</w:t>
+      </w:r>
+    </w:p>
+    <w:p/>
+    <w:p>
+      <w:r>
+        <w:t xml:space="preserve">Note that had </w:t>
+      </w:r>
+      <w:r>
+        <w:t>no long-term identifier in semantic memory satisfied the constraints of the</w:t>
+      </w:r>
+      <w:r>
+        <w:t xml:space="preserve"> </w:t>
+      </w:r>
+      <w:r>
+        <w:rPr>
+          <w:i/>
+        </w:rPr>
+        <w:t>query</w:t>
+      </w:r>
+      <w:r>
+        <w:t xml:space="preserve"> command </w:t>
+      </w:r>
+      <w:r>
+        <w:t>cue,</w:t>
+      </w:r>
+      <w:r>
+        <w:t xml:space="preserve"> the status would have been </w:t>
+      </w:r>
+      <w:r>
+        <w:rPr>
+          <w:i/>
+        </w:rPr>
+        <w:t>failure</w:t>
+      </w:r>
+      <w:r>
+        <w:t xml:space="preserve"> and there would be no retrieved structure. Note also that retrieved knowledge is limited to the augmentations of the long-term identifier: like the store command, </w:t>
+      </w:r>
+      <w:r>
+        <w:t>retrievals are</w:t>
+      </w:r>
+      <w:r>
+        <w:t xml:space="preserve"> not recursive.</w:t>
+      </w:r>
+      <w:r>
+        <w:t xml:space="preserve"> We see this in the outputs above as one friend has augmentations (as a result of the </w:t>
       </w:r>
       <w:r>
         <w:rPr>
@@ -2367,551 +2908,12 @@
         <w:t>retrieve</w:t>
       </w:r>
       <w:r>
-        <w:t xml:space="preserve"> command been issued with an identifier that was not </w:t>
-      </w:r>
-      <w:r>
-        <w:t xml:space="preserve">linked to a </w:t>
-      </w:r>
-      <w:r>
-        <w:t>long-term</w:t>
-      </w:r>
-      <w:r>
-        <w:t xml:space="preserve"> identifier</w:t>
-      </w:r>
-      <w:r>
-        <w:t xml:space="preserve">, the status would have been </w:t>
-      </w:r>
-      <w:r>
-        <w:rPr>
-          <w:i/>
-        </w:rPr>
-        <w:t>failure</w:t>
-      </w:r>
-      <w:r>
-        <w:t xml:space="preserve"> and there would be no </w:t>
-      </w:r>
-      <w:r>
-        <w:rPr>
-          <w:i/>
-        </w:rPr>
-        <w:t>retrieved</w:t>
-      </w:r>
-      <w:r>
-        <w:t xml:space="preserve"> structure.</w:t>
-      </w:r>
-      <w:r>
-        <w:t xml:space="preserve"> Note also that retrieved knowledge is limited to the augmentations of </w:t>
-      </w:r>
-      <w:r>
-        <w:t>the long-term identifier:</w:t>
-      </w:r>
-      <w:r>
-        <w:t xml:space="preserve"> like the </w:t>
-      </w:r>
-      <w:r>
-        <w:rPr>
-          <w:i/>
-        </w:rPr>
-        <w:t>store</w:t>
-      </w:r>
-      <w:r>
-        <w:t xml:space="preserve"> command, the </w:t>
-      </w:r>
-      <w:r>
-        <w:rPr>
-          <w:i/>
-        </w:rPr>
-        <w:t>retrieve</w:t>
-      </w:r>
-      <w:r>
-        <w:t xml:space="preserve"> command is not recursive.</w:t>
-      </w:r>
-    </w:p>
-    <w:p>
-      <w:pPr>
-        <w:pStyle w:val="Heading2"/>
-      </w:pPr>
-      <w:r>
-        <w:t>5. Cue-Based Retrieval</w:t>
-      </w:r>
-    </w:p>
-    <w:p>
-      <w:r>
-        <w:t xml:space="preserve">The </w:t>
-      </w:r>
-      <w:r>
-        <w:t>second</w:t>
-      </w:r>
-      <w:r>
-        <w:t xml:space="preserve"> way an agent can retrieve knowledge from </w:t>
-      </w:r>
-      <w:r>
-        <w:t xml:space="preserve">semantic memory is called a </w:t>
-      </w:r>
-      <w:r>
-        <w:t>cue-based retrieval: the agent requests from semantic memory all of the augmentations of a</w:t>
-      </w:r>
-      <w:r>
-        <w:t>n un</w:t>
-      </w:r>
-      <w:r>
-        <w:t>known long-term identifier</w:t>
-      </w:r>
-      <w:r>
-        <w:t>, which is described by a subset of its augmentations</w:t>
-      </w:r>
-      <w:r>
-        <w:t>. The syntax of the command is (&lt;cmd&gt; ^</w:t>
-      </w:r>
-      <w:r>
-        <w:t>query</w:t>
-      </w:r>
-      <w:r>
-        <w:t xml:space="preserve"> &lt;</w:t>
-      </w:r>
-      <w:r>
-        <w:t>cue&gt;)</w:t>
-      </w:r>
-      <w:r>
-        <w:t>, where the desired augmentations all have &lt;cue&gt; as their identifier.</w:t>
-      </w:r>
-    </w:p>
-    <w:p/>
-    <w:p>
-      <w:r>
-        <w:t>The augmentations of the cue form hard constraints, based upon the value of each WME. If the value of the WME is a constant (string, integer, or float) or long-term identifier, then any retrieval is required to have exactly the attribute/value pair specified. If the value of the WME is a short-term identifier, then any retrieval is required to have an augmentation that has the same attribute, but the value is unconstrained.</w:t>
-      </w:r>
-    </w:p>
-    <w:p/>
-    <w:p>
-      <w:r>
-        <w:t xml:space="preserve">As an example, add the following two rules to our agent from </w:t>
-      </w:r>
-      <w:r>
-        <w:t>P</w:t>
-      </w:r>
-      <w:r>
-        <w:t xml:space="preserve">art 4 of this tutorial (these rules are already part of the </w:t>
-      </w:r>
-      <w:r>
-        <w:rPr>
-          <w:i/>
-        </w:rPr>
-        <w:t>smem-tutorial.soar</w:t>
-      </w:r>
-      <w:r>
-        <w:t xml:space="preserve"> file in the </w:t>
-      </w:r>
-      <w:r>
-        <w:rPr>
-          <w:i/>
-        </w:rPr>
-        <w:t>Agents</w:t>
-      </w:r>
-      <w:r>
-        <w:t xml:space="preserve"> directory):</w:t>
-      </w:r>
-    </w:p>
-    <w:p/>
-    <w:p>
-      <w:pPr>
-        <w:pStyle w:val="code"/>
-      </w:pPr>
-      <w:r>
-        <w:t>sp {propose*cb-retrieval</w:t>
-      </w:r>
-    </w:p>
-    <w:p>
-      <w:pPr>
-        <w:pStyle w:val="code"/>
-      </w:pPr>
-      <w:r>
-        <w:t xml:space="preserve">   (state &lt;s&gt; ^name friends</w:t>
-      </w:r>
-    </w:p>
-    <w:p>
-      <w:pPr>
-        <w:pStyle w:val="code"/>
-      </w:pPr>
-      <w:r>
-        <w:t xml:space="preserve">              ^smem.command &lt;cmd&gt;)</w:t>
-      </w:r>
-    </w:p>
-    <w:p>
-      <w:pPr>
-        <w:pStyle w:val="code"/>
-      </w:pPr>
-      <w:r>
-        <w:t xml:space="preserve">   (&lt;cmd&gt; ^retrieve)</w:t>
-      </w:r>
-    </w:p>
-    <w:p>
-      <w:pPr>
-        <w:pStyle w:val="code"/>
-      </w:pPr>
-      <w:r>
-        <w:t>--&gt;</w:t>
-      </w:r>
-    </w:p>
-    <w:p>
-      <w:pPr>
-        <w:pStyle w:val="code"/>
-      </w:pPr>
-      <w:r>
-        <w:t xml:space="preserve">   (&lt;s&gt; ^operator &lt;op&gt; + =)</w:t>
-      </w:r>
-    </w:p>
-    <w:p>
-      <w:pPr>
-        <w:pStyle w:val="code"/>
-      </w:pPr>
-      <w:r>
-        <w:t xml:space="preserve">   (&lt;op&gt; ^name cb-retrieval)}</w:t>
-      </w:r>
-    </w:p>
-    <w:p>
-      <w:pPr>
-        <w:pStyle w:val="code"/>
-      </w:pPr>
-    </w:p>
-    <w:p>
-      <w:pPr>
-        <w:pStyle w:val="code"/>
-      </w:pPr>
-      <w:r>
-        <w:t>sp {apply*cb-retrieval</w:t>
-      </w:r>
-    </w:p>
-    <w:p>
-      <w:pPr>
-        <w:pStyle w:val="code"/>
-      </w:pPr>
-      <w:r>
-        <w:t xml:space="preserve">   (state &lt;s&gt; ^operator &lt;op&gt;</w:t>
-      </w:r>
-    </w:p>
-    <w:p>
-      <w:pPr>
-        <w:pStyle w:val="code"/>
-      </w:pPr>
-      <w:r>
-        <w:t xml:space="preserve">              ^smem.command &lt;cmd&gt;)</w:t>
-      </w:r>
-    </w:p>
-    <w:p>
-      <w:pPr>
-        <w:pStyle w:val="code"/>
-      </w:pPr>
-      <w:r>
-        <w:t xml:space="preserve">   (&lt;op&gt; ^name cb-retrieval)</w:t>
-      </w:r>
-    </w:p>
-    <w:p>
-      <w:pPr>
-        <w:pStyle w:val="code"/>
-      </w:pPr>
-      <w:r>
-        <w:t xml:space="preserve">   (&lt;cmd&gt; ^retrieve &lt;lti&gt;)</w:t>
-      </w:r>
-    </w:p>
-    <w:p>
-      <w:pPr>
-        <w:pStyle w:val="code"/>
-      </w:pPr>
-      <w:r>
-        <w:t>--&gt;</w:t>
-      </w:r>
-    </w:p>
-    <w:p>
-      <w:pPr>
-        <w:pStyle w:val="code"/>
-      </w:pPr>
-      <w:r>
-        <w:t xml:space="preserve">   (&lt;cmd&gt; ^retrieve &lt;lti&gt; -</w:t>
-      </w:r>
-    </w:p>
-    <w:p>
-      <w:pPr>
-        <w:pStyle w:val="code"/>
-      </w:pPr>
-      <w:r>
-        <w:t xml:space="preserve">          ^query &lt;cue&gt;)</w:t>
-      </w:r>
-    </w:p>
-    <w:p>
-      <w:pPr>
-        <w:pStyle w:val="code"/>
-      </w:pPr>
-      <w:r>
-        <w:t xml:space="preserve">   (&lt;cue&gt; ^name &lt;any-name&gt;</w:t>
-      </w:r>
-    </w:p>
-    <w:p>
-      <w:pPr>
-        <w:pStyle w:val="code"/>
-      </w:pPr>
-      <w:r>
-        <w:t xml:space="preserve">          ^friend &lt;lti&gt;)}</w:t>
-      </w:r>
-    </w:p>
-    <w:p>
-      <w:pPr>
-        <w:pStyle w:val="code"/>
-      </w:pPr>
-    </w:p>
-    <w:p>
-      <w:r>
-        <w:t xml:space="preserve">These rules </w:t>
-      </w:r>
-      <w:r>
-        <w:t xml:space="preserve">retrieve </w:t>
-      </w:r>
-      <w:r>
-        <w:t xml:space="preserve">an identifier that meets two constraints: (1) it has an augmentation where the attribute is “name”, but the value can be any symbol, and </w:t>
-      </w:r>
-      <w:r>
-        <w:lastRenderedPageBreak/>
-        <w:t>(2) it has an augmentation where the attribute is “friend” and the value is the long-term identifier retrieved as a result of applying the operator</w:t>
-      </w:r>
-      <w:r>
-        <w:t xml:space="preserve"> in Part 3</w:t>
-      </w:r>
-      <w:r>
-        <w:t>.</w:t>
-      </w:r>
-    </w:p>
-    <w:p/>
-    <w:p>
-      <w:r>
-        <w:t>As a reminder</w:t>
-      </w:r>
-      <w:r>
-        <w:t xml:space="preserve">, all retrievals are processed during the agent’s output phase and only one retrieval </w:t>
-      </w:r>
-      <w:r>
-        <w:t xml:space="preserve">command </w:t>
-      </w:r>
-      <w:r>
-        <w:t xml:space="preserve">can be </w:t>
-      </w:r>
-      <w:r>
-        <w:t>issued</w:t>
-      </w:r>
-      <w:r>
-        <w:t xml:space="preserve"> per state per decision.</w:t>
-      </w:r>
-    </w:p>
-    <w:p/>
-    <w:p>
-      <w:r>
-        <w:t xml:space="preserve">So now click the “Step” button and then click the “Run 1 -p" to see the application rule create a </w:t>
-      </w:r>
-      <w:r>
-        <w:rPr>
-          <w:i/>
-        </w:rPr>
-        <w:t>query</w:t>
-      </w:r>
-      <w:r>
-        <w:t xml:space="preserve"> command, as well as remove the previous </w:t>
-      </w:r>
-      <w:r>
-        <w:rPr>
-          <w:i/>
-        </w:rPr>
-        <w:t>retrieve</w:t>
-      </w:r>
-      <w:r>
-        <w:t xml:space="preserve"> command from working memory. Then click the “Run 1 -p" button again to proceed through the output phase. Finally print the contents of the </w:t>
-      </w:r>
-      <w:r>
-        <w:rPr>
-          <w:i/>
-        </w:rPr>
-        <w:t>smem</w:t>
-      </w:r>
-      <w:r>
-        <w:t xml:space="preserve"> link (</w:t>
-      </w:r>
-      <w:r>
-        <w:rPr>
-          <w:i/>
-        </w:rPr>
-        <w:t xml:space="preserve">print --depth 10 </w:t>
-      </w:r>
-      <w:r>
-        <w:rPr>
-          <w:i/>
-        </w:rPr>
-        <w:t>L1</w:t>
-      </w:r>
-      <w:r>
-        <w:t>):</w:t>
-      </w:r>
-    </w:p>
-    <w:p/>
-    <w:p>
-      <w:pPr>
-        <w:pStyle w:val="code"/>
-      </w:pPr>
-      <w:r>
-        <w:t>(L1 ^command C2 ^result R3)</w:t>
-      </w:r>
-    </w:p>
-    <w:p>
-      <w:pPr>
-        <w:pStyle w:val="code"/>
-      </w:pPr>
-      <w:r>
-        <w:t xml:space="preserve">  (C2 ^depth 3 ^query C4)</w:t>
-      </w:r>
-    </w:p>
-    <w:p>
-      <w:pPr>
-        <w:pStyle w:val="code"/>
-      </w:pPr>
-      <w:r>
-        <w:t xml:space="preserve">    (C4 ^friend B1 (@2) ^name A2)</w:t>
-      </w:r>
-    </w:p>
-    <w:p>
-      <w:pPr>
-        <w:pStyle w:val="code"/>
-      </w:pPr>
-      <w:r>
-        <w:t xml:space="preserve">  (R3 ^retrieved L5 (@1) ^success C4)</w:t>
-      </w:r>
-    </w:p>
-    <w:p>
-      <w:pPr>
-        <w:pStyle w:val="code"/>
-      </w:pPr>
-      <w:r>
-        <w:t xml:space="preserve">    (L7 ^name charley)</w:t>
-      </w:r>
-    </w:p>
-    <w:p>
-      <w:pPr>
-        <w:pStyle w:val="code"/>
-      </w:pPr>
-      <w:r>
-        <w:t xml:space="preserve">    (L6 ^friend L5 (@1) ^name bob)</w:t>
-      </w:r>
-    </w:p>
-    <w:p>
-      <w:pPr>
-        <w:pStyle w:val="code"/>
-      </w:pPr>
-      <w:r>
-        <w:t xml:space="preserve">    (L5 ^friend L6 (@2) ^friend L7 (@3) ^name anna) </w:t>
-      </w:r>
-    </w:p>
-    <w:p>
-      <w:pPr>
-        <w:pStyle w:val="code"/>
-      </w:pPr>
-    </w:p>
-    <w:p>
-      <w:r>
-        <w:t xml:space="preserve">We see that semantic memory has retrieved and added to </w:t>
-      </w:r>
-      <w:r>
-        <w:t>working memory the identifier @</w:t>
-      </w:r>
-      <w:r>
-        <w:t>1</w:t>
-      </w:r>
-      <w:r>
-        <w:t xml:space="preserve"> and all of its augmentations, as well as indicated status for this command (</w:t>
-      </w:r>
-      <w:r>
-        <w:rPr>
-          <w:i/>
-        </w:rPr>
-        <w:t>success</w:t>
-      </w:r>
-      <w:r>
-        <w:t xml:space="preserve">). </w:t>
-      </w:r>
-      <w:r>
-        <w:t>If in P</w:t>
-      </w:r>
-      <w:r>
-        <w:t xml:space="preserve">art </w:t>
+        <w:t xml:space="preserve"> command in Part </w:t>
       </w:r>
       <w:r>
         <w:t>4</w:t>
       </w:r>
       <w:r>
-        <w:t xml:space="preserve"> of this tutorial your agent retrieved @</w:t>
-      </w:r>
-      <w:r>
-        <w:t>3</w:t>
-      </w:r>
-      <w:r>
-        <w:t xml:space="preserve">, </w:t>
-      </w:r>
-      <w:r>
-        <w:t>you may have slightly different output.</w:t>
-      </w:r>
-    </w:p>
-    <w:p/>
-    <w:p>
-      <w:r>
-        <w:t xml:space="preserve">Note that had </w:t>
-      </w:r>
-      <w:r>
-        <w:t>no long-term identifier in semantic memory satisfied the constraints of the</w:t>
-      </w:r>
-      <w:r>
-        <w:t xml:space="preserve"> </w:t>
-      </w:r>
-      <w:r>
-        <w:rPr>
-          <w:i/>
-        </w:rPr>
-        <w:t>query</w:t>
-      </w:r>
-      <w:r>
-        <w:t xml:space="preserve"> command </w:t>
-      </w:r>
-      <w:r>
-        <w:t>cue,</w:t>
-      </w:r>
-      <w:r>
-        <w:t xml:space="preserve"> the status would have been </w:t>
-      </w:r>
-      <w:r>
-        <w:rPr>
-          <w:i/>
-        </w:rPr>
-        <w:t>failure</w:t>
-      </w:r>
-      <w:r>
-        <w:t xml:space="preserve"> and there would be no retrieved structure. Note also that retrieved knowledge is limited to the augmentations of the long-term identifier: like the store command, </w:t>
-      </w:r>
-      <w:r>
-        <w:t>retrievals are</w:t>
-      </w:r>
-      <w:r>
-        <w:t xml:space="preserve"> not recursive.</w:t>
-      </w:r>
-      <w:r>
-        <w:t xml:space="preserve"> We see this in the outputs above as one friend has augmentations (as a result of the </w:t>
-      </w:r>
-      <w:r>
-        <w:rPr>
-          <w:i/>
-        </w:rPr>
-        <w:t>retrieve</w:t>
-      </w:r>
-      <w:r>
-        <w:t xml:space="preserve"> command in Part </w:t>
-      </w:r>
-      <w:r>
-        <w:t>4</w:t>
-      </w:r>
-      <w:r>
         <w:t>), whereas the other does not.</w:t>
       </w:r>
     </w:p>
@@ -2939,27 +2941,180 @@
         <w:t xml:space="preserve"> one or more long-term identifiers from being retrieved. For more information on this any many additional capabilities of semantic memory, read the </w:t>
       </w:r>
       <w:r>
-        <w:t xml:space="preserve">Semantic Memory chapter of the </w:t>
-      </w:r>
-      <w:bookmarkStart w:id="0" w:name="_GoBack"/>
-      <w:bookmarkEnd w:id="0"/>
-      <w:r>
-        <w:t>Soar Manual.</w:t>
+        <w:t>Semantic Memory chapter of the Soar Manual.</w:t>
       </w:r>
     </w:p>
     <w:p/>
     <w:p/>
     <w:sectPr>
+      <w:headerReference w:type="even" r:id="rId8"/>
+      <w:headerReference w:type="default" r:id="rId9"/>
       <w:pgSz w:w="12240" w:h="15840"/>
       <w:pgMar w:top="1440" w:right="1800" w:bottom="1440" w:left="1800" w:header="720" w:footer="720" w:gutter="0"/>
+      <w:pgNumType w:start="185"/>
       <w:cols w:space="720"/>
     </w:sectPr>
   </w:body>
 </w:document>
 </file>
 
+<file path=word/endnotes.xml><?xml version="1.0" encoding="utf-8"?>
+<w:endnotes xmlns:wpc="http://schemas.microsoft.com/office/word/2010/wordprocessingCanvas" xmlns:cx="http://schemas.microsoft.com/office/drawing/2014/chartex" xmlns:cx1="http://schemas.microsoft.com/office/drawing/2015/9/8/chartex" xmlns:cx2="http://schemas.microsoft.com/office/drawing/2015/10/21/chartex" xmlns:cx3="http://schemas.microsoft.com/office/drawing/2016/5/9/chartex" xmlns:cx4="http://schemas.microsoft.com/office/drawing/2016/5/10/chartex" xmlns:cx5="http://schemas.microsoft.com/office/drawing/2016/5/11/chartex" xmlns:cx6="http://schemas.microsoft.com/office/drawing/2016/5/12/chartex" xmlns:cx7="http://schemas.microsoft.com/office/drawing/2016/5/13/chartex" xmlns:cx8="http://schemas.microsoft.com/office/drawing/2016/5/14/chartex" xmlns:mc="http://schemas.openxmlformats.org/markup-compatibility/2006" xmlns:aink="http://schemas.microsoft.com/office/drawing/2016/ink" xmlns:am3d="http://schemas.microsoft.com/office/drawing/2017/model3d" xmlns:o="urn:schemas-microsoft-com:office:office" xmlns:oel="http://schemas.microsoft.com/office/2019/extlst" xmlns:r="http://schemas.openxmlformats.org/officeDocument/2006/relationships" xmlns:m="http://schemas.openxmlformats.org/officeDocument/2006/math" xmlns:v="urn:schemas-microsoft-com:vml" xmlns:wp14="http://schemas.microsoft.com/office/word/2010/wordprocessingDrawing" xmlns:wp="http://schemas.openxmlformats.org/drawingml/2006/wordprocessingDrawing" xmlns:w10="urn:schemas-microsoft-com:office:word" xmlns:w="http://schemas.openxmlformats.org/wordprocessingml/2006/main" xmlns:w14="http://schemas.microsoft.com/office/word/2010/wordml" xmlns:w15="http://schemas.microsoft.com/office/word/2012/wordml" xmlns:w16cex="http://schemas.microsoft.com/office/word/2018/wordml/cex" xmlns:w16cid="http://schemas.microsoft.com/office/word/2016/wordml/cid" xmlns:w16="http://schemas.microsoft.com/office/word/2018/wordml" xmlns:w16sdtdh="http://schemas.microsoft.com/office/word/2020/wordml/sdtdatahash" xmlns:w16se="http://schemas.microsoft.com/office/word/2015/wordml/symex" xmlns:wpg="http://schemas.microsoft.com/office/word/2010/wordprocessingGroup" xmlns:wpi="http://schemas.microsoft.com/office/word/2010/wordprocessingInk" xmlns:wne="http://schemas.microsoft.com/office/word/2006/wordml" xmlns:wps="http://schemas.microsoft.com/office/word/2010/wordprocessingShape" mc:Ignorable="w14 w15 w16se w16cid w16 w16cex w16sdtdh wp14">
+  <w:endnote w:type="separator" w:id="-1">
+    <w:p>
+      <w:r>
+        <w:separator/>
+      </w:r>
+    </w:p>
+  </w:endnote>
+  <w:endnote w:type="continuationSeparator" w:id="0">
+    <w:p>
+      <w:r>
+        <w:continuationSeparator/>
+      </w:r>
+    </w:p>
+  </w:endnote>
+</w:endnotes>
+</file>
+
+<file path=word/footnotes.xml><?xml version="1.0" encoding="utf-8"?>
+<w:footnotes xmlns:wpc="http://schemas.microsoft.com/office/word/2010/wordprocessingCanvas" xmlns:cx="http://schemas.microsoft.com/office/drawing/2014/chartex" xmlns:cx1="http://schemas.microsoft.com/office/drawing/2015/9/8/chartex" xmlns:cx2="http://schemas.microsoft.com/office/drawing/2015/10/21/chartex" xmlns:cx3="http://schemas.microsoft.com/office/drawing/2016/5/9/chartex" xmlns:cx4="http://schemas.microsoft.com/office/drawing/2016/5/10/chartex" xmlns:cx5="http://schemas.microsoft.com/office/drawing/2016/5/11/chartex" xmlns:cx6="http://schemas.microsoft.com/office/drawing/2016/5/12/chartex" xmlns:cx7="http://schemas.microsoft.com/office/drawing/2016/5/13/chartex" xmlns:cx8="http://schemas.microsoft.com/office/drawing/2016/5/14/chartex" xmlns:mc="http://schemas.openxmlformats.org/markup-compatibility/2006" xmlns:aink="http://schemas.microsoft.com/office/drawing/2016/ink" xmlns:am3d="http://schemas.microsoft.com/office/drawing/2017/model3d" xmlns:o="urn:schemas-microsoft-com:office:office" xmlns:oel="http://schemas.microsoft.com/office/2019/extlst" xmlns:r="http://schemas.openxmlformats.org/officeDocument/2006/relationships" xmlns:m="http://schemas.openxmlformats.org/officeDocument/2006/math" xmlns:v="urn:schemas-microsoft-com:vml" xmlns:wp14="http://schemas.microsoft.com/office/word/2010/wordprocessingDrawing" xmlns:wp="http://schemas.openxmlformats.org/drawingml/2006/wordprocessingDrawing" xmlns:w10="urn:schemas-microsoft-com:office:word" xmlns:w="http://schemas.openxmlformats.org/wordprocessingml/2006/main" xmlns:w14="http://schemas.microsoft.com/office/word/2010/wordml" xmlns:w15="http://schemas.microsoft.com/office/word/2012/wordml" xmlns:w16cex="http://schemas.microsoft.com/office/word/2018/wordml/cex" xmlns:w16cid="http://schemas.microsoft.com/office/word/2016/wordml/cid" xmlns:w16="http://schemas.microsoft.com/office/word/2018/wordml" xmlns:w16sdtdh="http://schemas.microsoft.com/office/word/2020/wordml/sdtdatahash" xmlns:w16se="http://schemas.microsoft.com/office/word/2015/wordml/symex" xmlns:wpg="http://schemas.microsoft.com/office/word/2010/wordprocessingGroup" xmlns:wpi="http://schemas.microsoft.com/office/word/2010/wordprocessingInk" xmlns:wne="http://schemas.microsoft.com/office/word/2006/wordml" xmlns:wps="http://schemas.microsoft.com/office/word/2010/wordprocessingShape" mc:Ignorable="w14 w15 w16se w16cid w16 w16cex w16sdtdh wp14">
+  <w:footnote w:type="separator" w:id="-1">
+    <w:p>
+      <w:r>
+        <w:separator/>
+      </w:r>
+    </w:p>
+  </w:footnote>
+  <w:footnote w:type="continuationSeparator" w:id="0">
+    <w:p>
+      <w:r>
+        <w:continuationSeparator/>
+      </w:r>
+    </w:p>
+  </w:footnote>
+</w:footnotes>
+</file>
+
+<file path=word/header1.xml><?xml version="1.0" encoding="utf-8"?>
+<w:hdr xmlns:wpc="http://schemas.microsoft.com/office/word/2010/wordprocessingCanvas" xmlns:cx="http://schemas.microsoft.com/office/drawing/2014/chartex" xmlns:cx1="http://schemas.microsoft.com/office/drawing/2015/9/8/chartex" xmlns:cx2="http://schemas.microsoft.com/office/drawing/2015/10/21/chartex" xmlns:cx3="http://schemas.microsoft.com/office/drawing/2016/5/9/chartex" xmlns:cx4="http://schemas.microsoft.com/office/drawing/2016/5/10/chartex" xmlns:cx5="http://schemas.microsoft.com/office/drawing/2016/5/11/chartex" xmlns:cx6="http://schemas.microsoft.com/office/drawing/2016/5/12/chartex" xmlns:cx7="http://schemas.microsoft.com/office/drawing/2016/5/13/chartex" xmlns:cx8="http://schemas.microsoft.com/office/drawing/2016/5/14/chartex" xmlns:mc="http://schemas.openxmlformats.org/markup-compatibility/2006" xmlns:aink="http://schemas.microsoft.com/office/drawing/2016/ink" xmlns:am3d="http://schemas.microsoft.com/office/drawing/2017/model3d" xmlns:o="urn:schemas-microsoft-com:office:office" xmlns:oel="http://schemas.microsoft.com/office/2019/extlst" xmlns:r="http://schemas.openxmlformats.org/officeDocument/2006/relationships" xmlns:m="http://schemas.openxmlformats.org/officeDocument/2006/math" xmlns:v="urn:schemas-microsoft-com:vml" xmlns:wp14="http://schemas.microsoft.com/office/word/2010/wordprocessingDrawing" xmlns:wp="http://schemas.openxmlformats.org/drawingml/2006/wordprocessingDrawing" xmlns:w10="urn:schemas-microsoft-com:office:word" xmlns:w="http://schemas.openxmlformats.org/wordprocessingml/2006/main" xmlns:w14="http://schemas.microsoft.com/office/word/2010/wordml" xmlns:w15="http://schemas.microsoft.com/office/word/2012/wordml" xmlns:w16cex="http://schemas.microsoft.com/office/word/2018/wordml/cex" xmlns:w16cid="http://schemas.microsoft.com/office/word/2016/wordml/cid" xmlns:w16="http://schemas.microsoft.com/office/word/2018/wordml" xmlns:w16sdtdh="http://schemas.microsoft.com/office/word/2020/wordml/sdtdatahash" xmlns:w16se="http://schemas.microsoft.com/office/word/2015/wordml/symex" xmlns:wpg="http://schemas.microsoft.com/office/word/2010/wordprocessingGroup" xmlns:wpi="http://schemas.microsoft.com/office/word/2010/wordprocessingInk" xmlns:wne="http://schemas.microsoft.com/office/word/2006/wordml" xmlns:wps="http://schemas.microsoft.com/office/word/2010/wordprocessingShape" mc:Ignorable="w14 w15 w16se w16cid w16 w16cex w16sdtdh wp14">
+  <w:sdt>
+    <w:sdtPr>
+      <w:rPr>
+        <w:rStyle w:val="PageNumber"/>
+      </w:rPr>
+      <w:id w:val="1560755270"/>
+      <w:docPartObj>
+        <w:docPartGallery w:val="Page Numbers (Top of Page)"/>
+        <w:docPartUnique/>
+      </w:docPartObj>
+    </w:sdtPr>
+    <w:sdtContent>
+      <w:p>
+        <w:pPr>
+          <w:pStyle w:val="Header"/>
+          <w:framePr w:wrap="none" w:vAnchor="text" w:hAnchor="margin" w:xAlign="outside" w:y="1"/>
+          <w:rPr>
+            <w:rStyle w:val="PageNumber"/>
+          </w:rPr>
+        </w:pPr>
+        <w:r>
+          <w:rPr>
+            <w:rStyle w:val="PageNumber"/>
+          </w:rPr>
+          <w:fldChar w:fldCharType="begin"/>
+        </w:r>
+        <w:r>
+          <w:rPr>
+            <w:rStyle w:val="PageNumber"/>
+          </w:rPr>
+          <w:instrText xml:space="preserve"> PAGE </w:instrText>
+        </w:r>
+        <w:r>
+          <w:rPr>
+            <w:rStyle w:val="PageNumber"/>
+          </w:rPr>
+          <w:fldChar w:fldCharType="end"/>
+        </w:r>
+      </w:p>
+    </w:sdtContent>
+  </w:sdt>
+  <w:p>
+    <w:pPr>
+      <w:pStyle w:val="Header"/>
+      <w:ind w:right="360" w:firstLine="360"/>
+    </w:pPr>
+  </w:p>
+</w:hdr>
+</file>
+
+<file path=word/header2.xml><?xml version="1.0" encoding="utf-8"?>
+<w:hdr xmlns:wpc="http://schemas.microsoft.com/office/word/2010/wordprocessingCanvas" xmlns:cx="http://schemas.microsoft.com/office/drawing/2014/chartex" xmlns:cx1="http://schemas.microsoft.com/office/drawing/2015/9/8/chartex" xmlns:cx2="http://schemas.microsoft.com/office/drawing/2015/10/21/chartex" xmlns:cx3="http://schemas.microsoft.com/office/drawing/2016/5/9/chartex" xmlns:cx4="http://schemas.microsoft.com/office/drawing/2016/5/10/chartex" xmlns:cx5="http://schemas.microsoft.com/office/drawing/2016/5/11/chartex" xmlns:cx6="http://schemas.microsoft.com/office/drawing/2016/5/12/chartex" xmlns:cx7="http://schemas.microsoft.com/office/drawing/2016/5/13/chartex" xmlns:cx8="http://schemas.microsoft.com/office/drawing/2016/5/14/chartex" xmlns:mc="http://schemas.openxmlformats.org/markup-compatibility/2006" xmlns:aink="http://schemas.microsoft.com/office/drawing/2016/ink" xmlns:am3d="http://schemas.microsoft.com/office/drawing/2017/model3d" xmlns:o="urn:schemas-microsoft-com:office:office" xmlns:oel="http://schemas.microsoft.com/office/2019/extlst" xmlns:r="http://schemas.openxmlformats.org/officeDocument/2006/relationships" xmlns:m="http://schemas.openxmlformats.org/officeDocument/2006/math" xmlns:v="urn:schemas-microsoft-com:vml" xmlns:wp14="http://schemas.microsoft.com/office/word/2010/wordprocessingDrawing" xmlns:wp="http://schemas.openxmlformats.org/drawingml/2006/wordprocessingDrawing" xmlns:w10="urn:schemas-microsoft-com:office:word" xmlns:w="http://schemas.openxmlformats.org/wordprocessingml/2006/main" xmlns:w14="http://schemas.microsoft.com/office/word/2010/wordml" xmlns:w15="http://schemas.microsoft.com/office/word/2012/wordml" xmlns:w16cex="http://schemas.microsoft.com/office/word/2018/wordml/cex" xmlns:w16cid="http://schemas.microsoft.com/office/word/2016/wordml/cid" xmlns:w16="http://schemas.microsoft.com/office/word/2018/wordml" xmlns:w16sdtdh="http://schemas.microsoft.com/office/word/2020/wordml/sdtdatahash" xmlns:w16se="http://schemas.microsoft.com/office/word/2015/wordml/symex" xmlns:wpg="http://schemas.microsoft.com/office/word/2010/wordprocessingGroup" xmlns:wpi="http://schemas.microsoft.com/office/word/2010/wordprocessingInk" xmlns:wne="http://schemas.microsoft.com/office/word/2006/wordml" xmlns:wps="http://schemas.microsoft.com/office/word/2010/wordprocessingShape" mc:Ignorable="w14 w15 w16se w16cid w16 w16cex w16sdtdh wp14">
+  <w:sdt>
+    <w:sdtPr>
+      <w:rPr>
+        <w:rStyle w:val="PageNumber"/>
+      </w:rPr>
+      <w:id w:val="-1359889902"/>
+      <w:docPartObj>
+        <w:docPartGallery w:val="Page Numbers (Top of Page)"/>
+        <w:docPartUnique/>
+      </w:docPartObj>
+    </w:sdtPr>
+    <w:sdtContent>
+      <w:p>
+        <w:pPr>
+          <w:pStyle w:val="Header"/>
+          <w:framePr w:wrap="none" w:vAnchor="text" w:hAnchor="margin" w:xAlign="outside" w:y="1"/>
+          <w:rPr>
+            <w:rStyle w:val="PageNumber"/>
+          </w:rPr>
+        </w:pPr>
+        <w:r>
+          <w:rPr>
+            <w:rStyle w:val="PageNumber"/>
+          </w:rPr>
+          <w:fldChar w:fldCharType="begin"/>
+        </w:r>
+        <w:r>
+          <w:rPr>
+            <w:rStyle w:val="PageNumber"/>
+          </w:rPr>
+          <w:instrText xml:space="preserve"> PAGE </w:instrText>
+        </w:r>
+        <w:r>
+          <w:rPr>
+            <w:rStyle w:val="PageNumber"/>
+          </w:rPr>
+          <w:fldChar w:fldCharType="separate"/>
+        </w:r>
+        <w:r>
+          <w:rPr>
+            <w:rStyle w:val="PageNumber"/>
+            <w:noProof/>
+          </w:rPr>
+          <w:t>185</w:t>
+        </w:r>
+        <w:r>
+          <w:rPr>
+            <w:rStyle w:val="PageNumber"/>
+          </w:rPr>
+          <w:fldChar w:fldCharType="end"/>
+        </w:r>
+      </w:p>
+    </w:sdtContent>
+  </w:sdt>
+  <w:p>
+    <w:pPr>
+      <w:pStyle w:val="Header"/>
+      <w:ind w:right="360" w:firstLine="360"/>
+    </w:pPr>
+  </w:p>
+</w:hdr>
+</file>
+
 <file path=word/styles.xml><?xml version="1.0" encoding="utf-8"?>
-<w:styles xmlns:mc="http://schemas.openxmlformats.org/markup-compatibility/2006" xmlns:r="http://schemas.openxmlformats.org/officeDocument/2006/relationships" xmlns:w="http://schemas.openxmlformats.org/wordprocessingml/2006/main" xmlns:w14="http://schemas.microsoft.com/office/word/2010/wordml" xmlns:w15="http://schemas.microsoft.com/office/word/2012/wordml" mc:Ignorable="w14 w15">
+<w:styles xmlns:mc="http://schemas.openxmlformats.org/markup-compatibility/2006" xmlns:r="http://schemas.openxmlformats.org/officeDocument/2006/relationships" xmlns:w="http://schemas.openxmlformats.org/wordprocessingml/2006/main" xmlns:w14="http://schemas.microsoft.com/office/word/2010/wordml" xmlns:w15="http://schemas.microsoft.com/office/word/2012/wordml" xmlns:w16cex="http://schemas.microsoft.com/office/word/2018/wordml/cex" xmlns:w16cid="http://schemas.microsoft.com/office/word/2016/wordml/cid" xmlns:w16="http://schemas.microsoft.com/office/word/2018/wordml" xmlns:w16sdtdh="http://schemas.microsoft.com/office/word/2020/wordml/sdtdatahash" xmlns:w16se="http://schemas.microsoft.com/office/word/2015/wordml/symex" mc:Ignorable="w14 w15 w16se w16cid w16 w16cex w16sdtdh">
   <w:docDefaults>
     <w:rPrDefault>
       <w:rPr>
@@ -2971,7 +3126,7 @@
     </w:rPrDefault>
     <w:pPrDefault/>
   </w:docDefaults>
-  <w:latentStyles w:defLockedState="0" w:defUIPriority="99" w:defSemiHidden="0" w:defUnhideWhenUsed="0" w:defQFormat="0" w:count="380">
+  <w:latentStyles w:defLockedState="0" w:defUIPriority="99" w:defSemiHidden="0" w:defUnhideWhenUsed="0" w:defQFormat="0" w:count="376">
     <w:lsdException w:name="Normal" w:uiPriority="0" w:qFormat="1"/>
     <w:lsdException w:name="heading 1" w:uiPriority="9" w:qFormat="1"/>
     <w:lsdException w:name="heading 2" w:semiHidden="1" w:uiPriority="9" w:unhideWhenUsed="1" w:qFormat="1"/>
@@ -3128,15 +3283,6 @@
     <w:lsdException w:name="Balloon Text" w:semiHidden="1" w:unhideWhenUsed="1"/>
     <w:lsdException w:name="Table Grid" w:uiPriority="59"/>
     <w:lsdException w:name="Table Theme" w:semiHidden="1" w:unhideWhenUsed="1"/>
-    <w:lsdException w:name="Note Level 1" w:semiHidden="1" w:unhideWhenUsed="1"/>
-    <w:lsdException w:name="Note Level 2" w:semiHidden="1" w:unhideWhenUsed="1"/>
-    <w:lsdException w:name="Note Level 3" w:semiHidden="1" w:unhideWhenUsed="1"/>
-    <w:lsdException w:name="Note Level 4" w:semiHidden="1" w:unhideWhenUsed="1"/>
-    <w:lsdException w:name="Note Level 5" w:semiHidden="1" w:unhideWhenUsed="1"/>
-    <w:lsdException w:name="Note Level 6" w:semiHidden="1" w:unhideWhenUsed="1"/>
-    <w:lsdException w:name="Note Level 7" w:semiHidden="1" w:unhideWhenUsed="1"/>
-    <w:lsdException w:name="Note Level 8" w:semiHidden="1" w:unhideWhenUsed="1"/>
-    <w:lsdException w:name="Note Level 9" w:semiHidden="1" w:unhideWhenUsed="1"/>
     <w:lsdException w:name="Placeholder Text" w:semiHidden="1"/>
     <w:lsdException w:name="No Spacing" w:semiHidden="1" w:uiPriority="1" w:qFormat="1"/>
     <w:lsdException w:name="Light Shading" w:uiPriority="60"/>
@@ -3512,6 +3658,35 @@
       <w:szCs w:val="18"/>
     </w:rPr>
   </w:style>
+  <w:style w:type="paragraph" w:styleId="Header">
+    <w:name w:val="header"/>
+    <w:basedOn w:val="Normal"/>
+    <w:link w:val="HeaderChar"/>
+    <w:uiPriority w:val="99"/>
+    <w:unhideWhenUsed/>
+    <w:rsid w:val="00055AB8"/>
+    <w:pPr>
+      <w:tabs>
+        <w:tab w:val="center" w:pos="4680"/>
+        <w:tab w:val="right" w:pos="9360"/>
+      </w:tabs>
+    </w:pPr>
+  </w:style>
+  <w:style w:type="character" w:customStyle="1" w:styleId="HeaderChar">
+    <w:name w:val="Header Char"/>
+    <w:basedOn w:val="DefaultParagraphFont"/>
+    <w:link w:val="Header"/>
+    <w:uiPriority w:val="99"/>
+    <w:rsid w:val="00055AB8"/>
+  </w:style>
+  <w:style w:type="character" w:styleId="PageNumber">
+    <w:name w:val="page number"/>
+    <w:basedOn w:val="DefaultParagraphFont"/>
+    <w:uiPriority w:val="99"/>
+    <w:semiHidden/>
+    <w:unhideWhenUsed/>
+    <w:rsid w:val="00055AB8"/>
+  </w:style>
 </w:styles>
 </file>
 

</xml_diff>